<commit_message>
update eyetracking, FP1, demographics
demographics: EDA added to consent
eyetracking: mouse disappears during second calibration (when participants look at the dots)
FP1: after feedback, participant told to tell experimenter they're done so EDA + Muse can be removed.
</commit_message>
<xml_diff>
--- a/SOP_FictionEroPhysio.docx
+++ b/SOP_FictionEroPhysio.docx
@@ -12,6 +12,7 @@
           <w:u w:val="single"/>
         </w:rPr>
       </w:pPr>
+      <w:proofErr w:type="spellStart"/>
       <w:r>
         <w:rPr>
           <w:b/>
@@ -20,16 +21,27 @@
           <w:szCs w:val="26"/>
           <w:u w:val="single"/>
         </w:rPr>
-        <w:t>FictionEroPhysio Data Collection Guide</w:t>
-      </w:r>
-    </w:p>
-    <w:p>
-      <w:pPr>
+        <w:t>FictionEroPhysio</w:t>
+      </w:r>
+      <w:proofErr w:type="spellEnd"/>
+      <w:r>
         <w:rPr>
           <w:b/>
           <w:bCs/>
           <w:sz w:val="26"/>
           <w:szCs w:val="26"/>
+          <w:u w:val="single"/>
+        </w:rPr>
+        <w:t xml:space="preserve"> Data Collection Guide</w:t>
+      </w:r>
+    </w:p>
+    <w:p>
+      <w:pPr>
+        <w:rPr>
+          <w:b/>
+          <w:bCs/>
+          <w:sz w:val="26"/>
+          <w:szCs w:val="26"/>
         </w:rPr>
       </w:pPr>
     </w:p>
@@ -142,24 +154,34 @@
         </w:rPr>
         <w:t>Open Box (</w:t>
       </w:r>
-      <w:hyperlink r:id="rId7">
-        <w:r>
-          <w:rPr>
-            <w:b/>
-            <w:bCs/>
-            <w:color w:val="1155CC"/>
-            <w:u w:val="single"/>
-            <w:lang w:val="nl-NL"/>
-          </w:rPr>
-          <w:t>https://sussex.app.box.com/folder/0</w:t>
-        </w:r>
-      </w:hyperlink>
-      <w:r>
-        <w:rPr>
-          <w:b/>
-          <w:bCs/>
+      <w:r>
+        <w:fldChar w:fldCharType="begin"/>
+      </w:r>
+      <w:r>
+        <w:instrText>HYPERLINK "https://sussex.app.box.com/folder/0" \h</w:instrText>
+      </w:r>
+      <w:r>
+        <w:fldChar w:fldCharType="separate"/>
+      </w:r>
+      <w:r>
+        <w:rPr>
+          <w:b/>
+          <w:bCs/>
+          <w:color w:val="1155CC"/>
+          <w:u w:val="single"/>
           <w:lang w:val="nl-NL"/>
         </w:rPr>
+        <w:t>https://sussex.app.box.com/folder/0</w:t>
+      </w:r>
+      <w:r>
+        <w:fldChar w:fldCharType="end"/>
+      </w:r>
+      <w:r>
+        <w:rPr>
+          <w:b/>
+          <w:bCs/>
+          <w:lang w:val="nl-NL"/>
+        </w:rPr>
         <w:t>)</w:t>
       </w:r>
     </w:p>
@@ -171,7 +193,15 @@
         </w:numPr>
       </w:pPr>
       <w:r>
-        <w:t xml:space="preserve">In FictionEroPhysio folder, open comments </w:t>
+        <w:t xml:space="preserve">In </w:t>
+      </w:r>
+      <w:proofErr w:type="spellStart"/>
+      <w:r>
+        <w:t>FictionEroPhysio</w:t>
+      </w:r>
+      <w:proofErr w:type="spellEnd"/>
+      <w:r>
+        <w:t xml:space="preserve"> folder, open comments </w:t>
       </w:r>
     </w:p>
     <w:p>
@@ -194,7 +224,15 @@
         <w:t xml:space="preserve">), </w:t>
       </w:r>
       <w:r>
-        <w:t xml:space="preserve">add temperature during FP1 (when EDA is recordered) </w:t>
+        <w:t xml:space="preserve">add temperature during FP1 (when EDA is </w:t>
+      </w:r>
+      <w:proofErr w:type="spellStart"/>
+      <w:r>
+        <w:t>recordered</w:t>
+      </w:r>
+      <w:proofErr w:type="spellEnd"/>
+      <w:r>
+        <w:t xml:space="preserve">) </w:t>
       </w:r>
     </w:p>
     <w:p>
@@ -206,6 +244,7 @@
     </w:p>
     <w:p>
       <w:pPr>
+        <w:pStyle w:val="ListParagraph"/>
         <w:numPr>
           <w:ilvl w:val="0"/>
           <w:numId w:val="12"/>
@@ -220,209 +259,573 @@
           <w:b/>
           <w:bCs/>
         </w:rPr>
-        <w:t>Set up Participant’s screen</w:t>
-      </w:r>
-    </w:p>
-    <w:p>
-      <w:pPr>
-        <w:numPr>
-          <w:ilvl w:val="0"/>
-          <w:numId w:val="8"/>
-        </w:numPr>
-      </w:pPr>
-      <w:r>
-        <w:t>Make sure webcam is in the center ontop of the screen (follow tape markers)</w:t>
-      </w:r>
-    </w:p>
-    <w:p>
-      <w:pPr>
-        <w:numPr>
-          <w:ilvl w:val="0"/>
-          <w:numId w:val="8"/>
-        </w:numPr>
-      </w:pPr>
-      <w:r>
-        <w:t>Fit lux: temporarily go through the RS html to see the marker for the lux, and securely tape it in this box</w:t>
-      </w:r>
-    </w:p>
-    <w:p>
-      <w:pPr>
-        <w:numPr>
-          <w:ilvl w:val="0"/>
-          <w:numId w:val="8"/>
-        </w:numPr>
-      </w:pPr>
-      <w:r>
-        <w:t xml:space="preserve">Close and re-open this, fill in participant ID and </w:t>
-      </w:r>
-      <w:r>
-        <w:t xml:space="preserve">review &amp; accept consent form before </w:t>
-      </w:r>
-      <w:r>
-        <w:t>continu</w:t>
-      </w:r>
-      <w:r>
-        <w:t>ing</w:t>
-      </w:r>
-    </w:p>
-    <w:p>
-      <w:pPr>
-        <w:numPr>
-          <w:ilvl w:val="0"/>
-          <w:numId w:val="8"/>
-        </w:numPr>
-      </w:pPr>
-      <w:r>
-        <w:t xml:space="preserve">Ensure volume is on </w:t>
-      </w:r>
-    </w:p>
-    <w:p/>
-    <w:p>
-      <w:pPr>
-        <w:numPr>
-          <w:ilvl w:val="0"/>
-          <w:numId w:val="12"/>
-        </w:numPr>
-        <w:rPr>
-          <w:b/>
-          <w:bCs/>
-        </w:rPr>
-      </w:pPr>
-      <w:r>
-        <w:rPr>
-          <w:b/>
-          <w:bCs/>
-        </w:rPr>
-        <w:t>Set-up signals</w:t>
-      </w:r>
-    </w:p>
-    <w:p>
-      <w:pPr>
-        <w:numPr>
-          <w:ilvl w:val="0"/>
-          <w:numId w:val="5"/>
-        </w:numPr>
-      </w:pPr>
-      <w:r>
-        <w:t>Open signals: Tick ‘lab streaming layer’ under the integration tab</w:t>
-      </w:r>
-    </w:p>
-    <w:p>
-      <w:pPr>
-        <w:numPr>
-          <w:ilvl w:val="0"/>
-          <w:numId w:val="5"/>
-        </w:numPr>
-      </w:pPr>
-      <w:r>
-        <w:t>Click on the rectangle icon with a green circle, then the dark grey rectangle in the center of the screen</w:t>
-      </w:r>
-    </w:p>
-    <w:p>
-      <w:pPr>
-        <w:numPr>
-          <w:ilvl w:val="0"/>
-          <w:numId w:val="5"/>
-        </w:numPr>
-      </w:pPr>
-      <w:r>
-        <w:t>Ensure ports are RESP</w:t>
-      </w:r>
-      <w:r>
-        <w:t xml:space="preserve"> (A1) </w:t>
-      </w:r>
-      <w:r>
-        <w:t>ECG</w:t>
-      </w:r>
-      <w:r>
-        <w:t xml:space="preserve"> (A2) </w:t>
-      </w:r>
-      <w:r>
-        <w:t xml:space="preserve">LUX </w:t>
-      </w:r>
-      <w:r>
-        <w:t xml:space="preserve">(A3) </w:t>
-      </w:r>
-      <w:r>
-        <w:t xml:space="preserve">EDA </w:t>
-      </w:r>
-      <w:r>
-        <w:t>(A4)</w:t>
-      </w:r>
-      <w:r>
-        <w:t xml:space="preserve"> and sampling rate is 1000Hz.</w:t>
-      </w:r>
-    </w:p>
-    <w:p>
-      <w:pPr>
-        <w:ind w:left="1440"/>
-      </w:pPr>
-    </w:p>
-    <w:p>
-      <w:pPr>
-        <w:numPr>
-          <w:ilvl w:val="0"/>
-          <w:numId w:val="12"/>
-        </w:numPr>
-        <w:rPr>
-          <w:b/>
-          <w:bCs/>
-        </w:rPr>
-      </w:pPr>
-      <w:r>
-        <w:rPr>
-          <w:b/>
-          <w:bCs/>
-        </w:rPr>
-        <w:t>Set-up Lab recorder</w:t>
-      </w:r>
-    </w:p>
-    <w:p>
-      <w:pPr>
-        <w:numPr>
-          <w:ilvl w:val="0"/>
-          <w:numId w:val="11"/>
-        </w:numPr>
-      </w:pPr>
-      <w:r>
-        <w:t>Study root = ‘C:\Users\Reality Bending Lab\Desktop\DATA\FEP_data’</w:t>
-      </w:r>
-    </w:p>
-    <w:p>
-      <w:pPr>
-        <w:numPr>
-          <w:ilvl w:val="0"/>
-          <w:numId w:val="11"/>
-        </w:numPr>
-      </w:pPr>
-      <w:r>
-        <w:t>Participant = S00x (check comments file on box)</w:t>
-      </w:r>
-    </w:p>
-    <w:p>
-      <w:pPr>
-        <w:numPr>
-          <w:ilvl w:val="0"/>
-          <w:numId w:val="11"/>
-        </w:numPr>
-      </w:pPr>
-      <w:r>
-        <w:t xml:space="preserve">Block task = RS </w:t>
-      </w:r>
-      <w:r>
-        <w:rPr>
-          <w:noProof/>
-        </w:rPr>
+        <w:t xml:space="preserve">Prep for markers: </w:t>
+      </w:r>
+    </w:p>
+    <w:p>
+      <w:pPr>
+        <w:pStyle w:val="ListParagraph"/>
+        <w:numPr>
+          <w:ilvl w:val="0"/>
+          <w:numId w:val="13"/>
+        </w:numPr>
+      </w:pPr>
+      <w:r>
+        <w:t>E</w:t>
+      </w:r>
+      <w:r>
+        <w:t xml:space="preserve">nsure that </w:t>
+      </w:r>
+      <w:r>
+        <w:t>BOTH</w:t>
+      </w:r>
+      <w:r>
+        <w:t xml:space="preserve"> the recording and experiment machines are connected to the </w:t>
+      </w:r>
+      <w:r>
+        <w:t>SAME</w:t>
+      </w:r>
+      <w:r>
+        <w:t xml:space="preserve"> network connection (University ethernet)</w:t>
+      </w:r>
+      <w:r>
+        <w:t>.</w:t>
+      </w:r>
+    </w:p>
+    <w:p>
+      <w:pPr>
+        <w:pStyle w:val="ListParagraph"/>
+        <w:numPr>
+          <w:ilvl w:val="0"/>
+          <w:numId w:val="13"/>
+        </w:numPr>
+      </w:pPr>
+      <w:r>
+        <w:t>W</w:t>
+      </w:r>
+      <w:r>
+        <w:t>rite ‘</w:t>
+      </w:r>
+      <w:r>
+        <w:t>ipconfig</w:t>
+      </w:r>
+      <w:r>
+        <w:t>’ into vs code terminal of the recording machine.</w:t>
+      </w:r>
+    </w:p>
+    <w:p>
+      <w:pPr>
+        <w:pStyle w:val="ListParagraph"/>
+        <w:numPr>
+          <w:ilvl w:val="0"/>
+          <w:numId w:val="13"/>
+        </w:numPr>
+      </w:pPr>
+      <w:r>
+        <w:t>Check if the IPv4 address</w:t>
+      </w:r>
+      <w:r>
         <w:drawing>
-          <wp:anchor distT="114300" distB="114300" distL="114300" distR="114300" simplePos="0" relativeHeight="251658240" behindDoc="1" locked="0" layoutInCell="1" hidden="0" allowOverlap="1" wp14:anchorId="46BDB9FC" wp14:editId="7794CA97">
+          <wp:anchor distT="0" distB="0" distL="114300" distR="114300" simplePos="0" relativeHeight="251667456" behindDoc="0" locked="0" layoutInCell="1" allowOverlap="1" wp14:anchorId="6D8026B9" wp14:editId="685A8815">
             <wp:simplePos x="0" y="0"/>
             <wp:positionH relativeFrom="column">
-              <wp:posOffset>2019300</wp:posOffset>
+              <wp:posOffset>-654441</wp:posOffset>
             </wp:positionH>
             <wp:positionV relativeFrom="paragraph">
-              <wp:posOffset>114742</wp:posOffset>
+              <wp:posOffset>386080</wp:posOffset>
             </wp:positionV>
-            <wp:extent cx="2900363" cy="3857183"/>
+            <wp:extent cx="7082790" cy="183515"/>
+            <wp:effectExtent l="0" t="0" r="3810" b="6985"/>
+            <wp:wrapThrough wrapText="bothSides">
+              <wp:wrapPolygon edited="0">
+                <wp:start x="0" y="0"/>
+                <wp:lineTo x="0" y="20180"/>
+                <wp:lineTo x="21554" y="20180"/>
+                <wp:lineTo x="21554" y="0"/>
+                <wp:lineTo x="0" y="0"/>
+              </wp:wrapPolygon>
+            </wp:wrapThrough>
+            <wp:docPr id="358651456" name="Picture 1"/>
+            <wp:cNvGraphicFramePr>
+              <a:graphicFrameLocks xmlns:a="http://schemas.openxmlformats.org/drawingml/2006/main" noChangeAspect="1"/>
+            </wp:cNvGraphicFramePr>
+            <a:graphic xmlns:a="http://schemas.openxmlformats.org/drawingml/2006/main">
+              <a:graphicData uri="http://schemas.openxmlformats.org/drawingml/2006/picture">
+                <pic:pic xmlns:pic="http://schemas.openxmlformats.org/drawingml/2006/picture">
+                  <pic:nvPicPr>
+                    <pic:cNvPr id="358651456" name=""/>
+                    <pic:cNvPicPr/>
+                  </pic:nvPicPr>
+                  <pic:blipFill>
+                    <a:blip r:embed="rId7">
+                      <a:extLst>
+                        <a:ext uri="{28A0092B-C50C-407E-A947-70E740481C1C}">
+                          <a14:useLocalDpi xmlns:a14="http://schemas.microsoft.com/office/drawing/2010/main" val="0"/>
+                        </a:ext>
+                      </a:extLst>
+                    </a:blip>
+                    <a:stretch>
+                      <a:fillRect/>
+                    </a:stretch>
+                  </pic:blipFill>
+                  <pic:spPr>
+                    <a:xfrm>
+                      <a:off x="0" y="0"/>
+                      <a:ext cx="7082790" cy="183515"/>
+                    </a:xfrm>
+                    <a:prstGeom prst="rect">
+                      <a:avLst/>
+                    </a:prstGeom>
+                  </pic:spPr>
+                </pic:pic>
+              </a:graphicData>
+            </a:graphic>
+            <wp14:sizeRelH relativeFrom="margin">
+              <wp14:pctWidth>0</wp14:pctWidth>
+            </wp14:sizeRelH>
+          </wp:anchor>
+        </w:drawing>
+      </w:r>
+      <w:r>
+        <w:t xml:space="preserve"> is the same as the </w:t>
+      </w:r>
+      <w:proofErr w:type="spellStart"/>
+      <w:r>
+        <w:t>ip</w:t>
+      </w:r>
+      <w:proofErr w:type="spellEnd"/>
+      <w:r>
+        <w:t xml:space="preserve"> address that appears 3x at the top of each file before ‘5000’ in the </w:t>
+      </w:r>
+      <w:proofErr w:type="spellStart"/>
+      <w:r>
+        <w:t>js</w:t>
+      </w:r>
+      <w:proofErr w:type="spellEnd"/>
+      <w:r>
+        <w:t xml:space="preserve"> scripts:</w:t>
+      </w:r>
+    </w:p>
+    <w:p>
+      <w:pPr>
+        <w:pStyle w:val="ListParagraph"/>
+        <w:numPr>
+          <w:ilvl w:val="0"/>
+          <w:numId w:val="13"/>
+        </w:numPr>
+      </w:pPr>
+      <w:r>
+        <w:t xml:space="preserve">If the </w:t>
+      </w:r>
+      <w:proofErr w:type="spellStart"/>
+      <w:r>
+        <w:t>ip</w:t>
+      </w:r>
+      <w:proofErr w:type="spellEnd"/>
+      <w:r>
+        <w:t xml:space="preserve"> address has changed, update this in all </w:t>
+      </w:r>
+      <w:r>
+        <w:t>relevant files</w:t>
+      </w:r>
+      <w:r>
+        <w:t xml:space="preserve"> on the recording machine and push these changes to GH then sync on the </w:t>
+      </w:r>
+      <w:r>
+        <w:t>experiment</w:t>
+      </w:r>
+      <w:r>
+        <w:t xml:space="preserve"> machine.</w:t>
+      </w:r>
+    </w:p>
+    <w:p>
+      <w:pPr>
+        <w:pStyle w:val="ListParagraph"/>
+        <w:numPr>
+          <w:ilvl w:val="1"/>
+          <w:numId w:val="13"/>
+        </w:numPr>
+      </w:pPr>
+      <w:r>
+        <w:t xml:space="preserve">The relevant .html files that include the LSL bridge script are: </w:t>
+      </w:r>
+      <w:r>
+        <w:rPr>
+          <w:b/>
+          <w:bCs/>
+        </w:rPr>
+        <w:t>R</w:t>
+      </w:r>
+      <w:r>
+        <w:rPr>
+          <w:b/>
+          <w:bCs/>
+        </w:rPr>
+        <w:t>esting</w:t>
+      </w:r>
+      <w:r>
+        <w:rPr>
+          <w:b/>
+          <w:bCs/>
+        </w:rPr>
+        <w:t>S</w:t>
+      </w:r>
+      <w:r>
+        <w:rPr>
+          <w:b/>
+          <w:bCs/>
+        </w:rPr>
+        <w:t>tate.html</w:t>
+      </w:r>
+      <w:r>
+        <w:t xml:space="preserve">, </w:t>
+      </w:r>
+      <w:r>
+        <w:rPr>
+          <w:b/>
+          <w:bCs/>
+        </w:rPr>
+        <w:t>Interoception.html</w:t>
+      </w:r>
+      <w:r>
+        <w:t xml:space="preserve">, and </w:t>
+      </w:r>
+      <w:r>
+        <w:rPr>
+          <w:b/>
+          <w:bCs/>
+        </w:rPr>
+        <w:t>fiction.html</w:t>
+      </w:r>
+    </w:p>
+    <w:p>
+      <w:pPr>
+        <w:pStyle w:val="ListParagraph"/>
+        <w:numPr>
+          <w:ilvl w:val="1"/>
+          <w:numId w:val="13"/>
+        </w:numPr>
+      </w:pPr>
+      <w:r>
+        <w:t>The relevant .</w:t>
+      </w:r>
+      <w:proofErr w:type="spellStart"/>
+      <w:r>
+        <w:t>js</w:t>
+      </w:r>
+      <w:proofErr w:type="spellEnd"/>
+      <w:r>
+        <w:t xml:space="preserve"> files that include the LSL bridge script are: </w:t>
+      </w:r>
+      <w:r>
+        <w:rPr>
+          <w:b/>
+          <w:bCs/>
+        </w:rPr>
+        <w:t>RestingState.js</w:t>
+      </w:r>
+      <w:r>
+        <w:t xml:space="preserve">, </w:t>
+      </w:r>
+      <w:r>
+        <w:rPr>
+          <w:b/>
+          <w:bCs/>
+        </w:rPr>
+        <w:t>TAP.js</w:t>
+      </w:r>
+      <w:r>
+        <w:t xml:space="preserve">, </w:t>
+      </w:r>
+      <w:r>
+        <w:rPr>
+          <w:b/>
+          <w:bCs/>
+        </w:rPr>
+        <w:t>HCT.js</w:t>
+      </w:r>
+      <w:r>
+        <w:t xml:space="preserve">, and </w:t>
+      </w:r>
+      <w:r>
+        <w:rPr>
+          <w:b/>
+          <w:bCs/>
+        </w:rPr>
+        <w:t>fiction.js</w:t>
+      </w:r>
+    </w:p>
+    <w:p>
+      <w:pPr>
+        <w:ind w:left="720"/>
+        <w:rPr>
+          <w:b/>
+          <w:bCs/>
+        </w:rPr>
+      </w:pPr>
+    </w:p>
+    <w:p>
+      <w:pPr>
+        <w:numPr>
+          <w:ilvl w:val="0"/>
+          <w:numId w:val="12"/>
+        </w:numPr>
+        <w:rPr>
+          <w:b/>
+          <w:bCs/>
+        </w:rPr>
+      </w:pPr>
+      <w:r>
+        <w:rPr>
+          <w:b/>
+          <w:bCs/>
+        </w:rPr>
+        <w:t>Set up Participant’s screen</w:t>
+      </w:r>
+    </w:p>
+    <w:p>
+      <w:pPr>
+        <w:numPr>
+          <w:ilvl w:val="0"/>
+          <w:numId w:val="8"/>
+        </w:numPr>
+      </w:pPr>
+      <w:r>
+        <w:t xml:space="preserve">Make sure webcam is in the </w:t>
+      </w:r>
+      <w:proofErr w:type="spellStart"/>
+      <w:r>
+        <w:t>center</w:t>
+      </w:r>
+      <w:proofErr w:type="spellEnd"/>
+      <w:r>
+        <w:t xml:space="preserve"> </w:t>
+      </w:r>
+      <w:proofErr w:type="spellStart"/>
+      <w:r>
+        <w:t>ontop</w:t>
+      </w:r>
+      <w:proofErr w:type="spellEnd"/>
+      <w:r>
+        <w:t xml:space="preserve"> of the screen (follow tape markers)</w:t>
+      </w:r>
+    </w:p>
+    <w:p>
+      <w:pPr>
+        <w:numPr>
+          <w:ilvl w:val="0"/>
+          <w:numId w:val="8"/>
+        </w:numPr>
+      </w:pPr>
+      <w:r>
+        <w:t xml:space="preserve">Ensure volume is on </w:t>
+      </w:r>
+    </w:p>
+    <w:p>
+      <w:pPr>
+        <w:numPr>
+          <w:ilvl w:val="0"/>
+          <w:numId w:val="8"/>
+        </w:numPr>
+      </w:pPr>
+      <w:r>
+        <w:t xml:space="preserve">Open the </w:t>
+      </w:r>
+      <w:proofErr w:type="spellStart"/>
+      <w:r>
+        <w:t>FictionEroPhysio</w:t>
+      </w:r>
+      <w:proofErr w:type="spellEnd"/>
+      <w:r>
+        <w:t xml:space="preserve"> repo folder in vs code on the experiment machine. </w:t>
+      </w:r>
+    </w:p>
+    <w:p>
+      <w:pPr>
+        <w:numPr>
+          <w:ilvl w:val="0"/>
+          <w:numId w:val="8"/>
+        </w:numPr>
+      </w:pPr>
+      <w:r>
+        <w:t>Fit lux: temporarily go through the RS html to see the marker for the lux, and securely tape it in this box</w:t>
+      </w:r>
+    </w:p>
+    <w:p>
+      <w:pPr>
+        <w:numPr>
+          <w:ilvl w:val="0"/>
+          <w:numId w:val="8"/>
+        </w:numPr>
+      </w:pPr>
+      <w:r>
+        <w:t xml:space="preserve">Close and re-open this, fill in participant ID and </w:t>
+      </w:r>
+      <w:r>
+        <w:t>leave on consent page for participant</w:t>
+      </w:r>
+    </w:p>
+    <w:p/>
+    <w:p>
+      <w:pPr>
+        <w:numPr>
+          <w:ilvl w:val="0"/>
+          <w:numId w:val="12"/>
+        </w:numPr>
+        <w:rPr>
+          <w:b/>
+          <w:bCs/>
+        </w:rPr>
+      </w:pPr>
+      <w:r>
+        <w:rPr>
+          <w:b/>
+          <w:bCs/>
+        </w:rPr>
+        <w:t>Set-up signals</w:t>
+      </w:r>
+    </w:p>
+    <w:p>
+      <w:pPr>
+        <w:numPr>
+          <w:ilvl w:val="0"/>
+          <w:numId w:val="5"/>
+        </w:numPr>
+      </w:pPr>
+      <w:r>
+        <w:t>Open signals: Tick ‘lab streaming layer’ under the integration tab</w:t>
+      </w:r>
+    </w:p>
+    <w:p>
+      <w:pPr>
+        <w:numPr>
+          <w:ilvl w:val="0"/>
+          <w:numId w:val="5"/>
+        </w:numPr>
+      </w:pPr>
+      <w:r>
+        <w:t xml:space="preserve">Click on the rectangle icon with a green circle, then the dark grey rectangle in the </w:t>
+      </w:r>
+      <w:proofErr w:type="spellStart"/>
+      <w:r>
+        <w:t>center</w:t>
+      </w:r>
+      <w:proofErr w:type="spellEnd"/>
+      <w:r>
+        <w:t xml:space="preserve"> of the screen</w:t>
+      </w:r>
+    </w:p>
+    <w:p>
+      <w:pPr>
+        <w:numPr>
+          <w:ilvl w:val="0"/>
+          <w:numId w:val="5"/>
+        </w:numPr>
+      </w:pPr>
+      <w:r>
+        <w:lastRenderedPageBreak/>
+        <w:t>Ensure ports are RESP</w:t>
+      </w:r>
+      <w:r>
+        <w:t xml:space="preserve"> (A1) </w:t>
+      </w:r>
+      <w:r>
+        <w:t>ECG</w:t>
+      </w:r>
+      <w:r>
+        <w:t xml:space="preserve"> (A2) </w:t>
+      </w:r>
+      <w:r>
+        <w:t xml:space="preserve">LUX </w:t>
+      </w:r>
+      <w:r>
+        <w:t xml:space="preserve">(A3) </w:t>
+      </w:r>
+      <w:r>
+        <w:t xml:space="preserve">EDA </w:t>
+      </w:r>
+      <w:r>
+        <w:t>(A4)</w:t>
+      </w:r>
+      <w:r>
+        <w:t xml:space="preserve"> and sampling rate is 1000Hz.</w:t>
+      </w:r>
+    </w:p>
+    <w:p>
+      <w:pPr>
+        <w:ind w:left="1440"/>
+      </w:pPr>
+    </w:p>
+    <w:p>
+      <w:pPr>
+        <w:numPr>
+          <w:ilvl w:val="0"/>
+          <w:numId w:val="12"/>
+        </w:numPr>
+        <w:rPr>
+          <w:b/>
+          <w:bCs/>
+        </w:rPr>
+      </w:pPr>
+      <w:r>
+        <w:rPr>
+          <w:b/>
+          <w:bCs/>
+        </w:rPr>
+        <w:t>Set-up Lab recorder</w:t>
+      </w:r>
+    </w:p>
+    <w:p>
+      <w:pPr>
+        <w:numPr>
+          <w:ilvl w:val="0"/>
+          <w:numId w:val="11"/>
+        </w:numPr>
+      </w:pPr>
+      <w:r>
+        <w:t>Study root = ‘C:\Users\Reality Bending Lab\Desktop\DATA\</w:t>
+      </w:r>
+      <w:proofErr w:type="spellStart"/>
+      <w:r>
+        <w:t>FEP_data</w:t>
+      </w:r>
+      <w:proofErr w:type="spellEnd"/>
+      <w:r>
+        <w:t>’</w:t>
+      </w:r>
+    </w:p>
+    <w:p>
+      <w:pPr>
+        <w:numPr>
+          <w:ilvl w:val="0"/>
+          <w:numId w:val="11"/>
+        </w:numPr>
+      </w:pPr>
+      <w:r>
+        <w:t>Participant = S00x (check comments file on box)</w:t>
+      </w:r>
+    </w:p>
+    <w:p>
+      <w:pPr>
+        <w:numPr>
+          <w:ilvl w:val="0"/>
+          <w:numId w:val="11"/>
+        </w:numPr>
+      </w:pPr>
+      <w:r>
+        <w:rPr>
+          <w:noProof/>
+        </w:rPr>
+        <w:drawing>
+          <wp:anchor distT="114300" distB="114300" distL="114300" distR="114300" simplePos="0" relativeHeight="251658240" behindDoc="1" locked="0" layoutInCell="1" hidden="0" allowOverlap="1" wp14:anchorId="46BDB9FC" wp14:editId="4C327F0E">
+            <wp:simplePos x="0" y="0"/>
+            <wp:positionH relativeFrom="column">
+              <wp:posOffset>2419350</wp:posOffset>
+            </wp:positionH>
+            <wp:positionV relativeFrom="paragraph">
+              <wp:posOffset>59690</wp:posOffset>
+            </wp:positionV>
+            <wp:extent cx="2900045" cy="3814445"/>
             <wp:effectExtent l="0" t="0" r="0" b="0"/>
             <wp:wrapNone/>
             <wp:docPr id="3" name="image3.jpg"/>
@@ -444,7 +847,7 @@
                   <pic:spPr>
                     <a:xfrm>
                       <a:off x="0" y="0"/>
-                      <a:ext cx="2900363" cy="3857183"/>
+                      <a:ext cx="2900045" cy="3814445"/>
                     </a:xfrm>
                     <a:prstGeom prst="rect">
                       <a:avLst/>
@@ -454,9 +857,23 @@
                 </pic:pic>
               </a:graphicData>
             </a:graphic>
+            <wp14:sizeRelH relativeFrom="margin">
+              <wp14:pctWidth>0</wp14:pctWidth>
+            </wp14:sizeRelH>
+            <wp14:sizeRelV relativeFrom="margin">
+              <wp14:pctHeight>0</wp14:pctHeight>
+            </wp14:sizeRelV>
           </wp:anchor>
         </w:drawing>
       </w:r>
+      <w:r>
+        <w:t>Block task = RS</w:t>
+      </w:r>
+    </w:p>
+    <w:p>
+      <w:r>
+        <w:t xml:space="preserve"> </w:t>
+      </w:r>
     </w:p>
     <w:p>
       <w:pPr>
@@ -487,6 +904,46 @@
       <w:r>
         <w:t xml:space="preserve">Fit sensors: </w:t>
       </w:r>
+    </w:p>
+    <w:p>
+      <w:pPr>
+        <w:ind w:left="720"/>
+      </w:pPr>
+    </w:p>
+    <w:p>
+      <w:pPr>
+        <w:ind w:left="720"/>
+      </w:pPr>
+    </w:p>
+    <w:p>
+      <w:pPr>
+        <w:ind w:left="720"/>
+      </w:pPr>
+    </w:p>
+    <w:p>
+      <w:pPr>
+        <w:ind w:left="720"/>
+      </w:pPr>
+    </w:p>
+    <w:p>
+      <w:pPr>
+        <w:ind w:left="720"/>
+      </w:pPr>
+    </w:p>
+    <w:p>
+      <w:pPr>
+        <w:ind w:left="720"/>
+      </w:pPr>
+    </w:p>
+    <w:p>
+      <w:pPr>
+        <w:ind w:left="720"/>
+      </w:pPr>
+    </w:p>
+    <w:p>
+      <w:pPr>
+        <w:ind w:left="720"/>
+      </w:pPr>
     </w:p>
     <w:p>
       <w:pPr>
@@ -527,7 +984,9 @@
     <w:p/>
     <w:p>
       <w:r>
-        <w:lastRenderedPageBreak/>
+        <w:rPr>
+          <w:noProof/>
+        </w:rPr>
         <w:drawing>
           <wp:inline distT="0" distB="0" distL="0" distR="0" wp14:anchorId="4A981432" wp14:editId="4B8305ED">
             <wp:extent cx="6263005" cy="1628007"/>
@@ -669,6 +1128,7 @@
         </w:numPr>
       </w:pPr>
       <w:r>
+        <w:lastRenderedPageBreak/>
         <w:t>Clip electrode sticker on first</w:t>
       </w:r>
     </w:p>
@@ -791,7 +1251,15 @@
         </w:numPr>
       </w:pPr>
       <w:r>
-        <w:t xml:space="preserve">Show participant the OpenSignals to demonstrate its sensitivity. Ask them to try to remain still during the experiment. </w:t>
+        <w:t xml:space="preserve">Show participant the </w:t>
+      </w:r>
+      <w:proofErr w:type="spellStart"/>
+      <w:r>
+        <w:t>OpenSignals</w:t>
+      </w:r>
+      <w:proofErr w:type="spellEnd"/>
+      <w:r>
+        <w:t xml:space="preserve"> to demonstrate its sensitivity. Ask them to try to remain still during the experiment. </w:t>
       </w:r>
     </w:p>
     <w:p>
@@ -841,7 +1309,23 @@
           <w:b/>
           <w:bCs/>
         </w:rPr>
-        <w:t xml:space="preserve">Turn on bitalino and connect cables  </w:t>
+        <w:t xml:space="preserve">Turn on </w:t>
+      </w:r>
+      <w:proofErr w:type="spellStart"/>
+      <w:r>
+        <w:rPr>
+          <w:b/>
+          <w:bCs/>
+        </w:rPr>
+        <w:t>bitalino</w:t>
+      </w:r>
+      <w:proofErr w:type="spellEnd"/>
+      <w:r>
+        <w:rPr>
+          <w:b/>
+          <w:bCs/>
+        </w:rPr>
+        <w:t xml:space="preserve"> and connect cables  </w:t>
       </w:r>
     </w:p>
     <w:p>
@@ -881,7 +1365,23 @@
         </w:numPr>
       </w:pPr>
       <w:r>
-        <w:t>If bitalino not working - re-plug in bluetooth and reconnect (pass: 1234)</w:t>
+        <w:t xml:space="preserve">If </w:t>
+      </w:r>
+      <w:proofErr w:type="spellStart"/>
+      <w:r>
+        <w:t>bitalino</w:t>
+      </w:r>
+      <w:proofErr w:type="spellEnd"/>
+      <w:r>
+        <w:t xml:space="preserve"> not working - re-plug in </w:t>
+      </w:r>
+      <w:proofErr w:type="spellStart"/>
+      <w:r>
+        <w:t>bluetooth</w:t>
+      </w:r>
+      <w:proofErr w:type="spellEnd"/>
+      <w:r>
+        <w:t xml:space="preserve"> and reconnect (pass: 1234)</w:t>
       </w:r>
     </w:p>
     <w:p>
@@ -903,7 +1403,6 @@
         </w:numPr>
       </w:pPr>
       <w:r>
-        <w:lastRenderedPageBreak/>
         <w:t>Drag bar at the bottom towards the left</w:t>
       </w:r>
     </w:p>
@@ -1044,7 +1543,15 @@
         </w:numPr>
       </w:pPr>
       <w:r>
-        <w:t xml:space="preserve">Ensure EEG is in the center of the forehead. </w:t>
+        <w:t xml:space="preserve">Ensure EEG is in the </w:t>
+      </w:r>
+      <w:proofErr w:type="spellStart"/>
+      <w:r>
+        <w:t>center</w:t>
+      </w:r>
+      <w:proofErr w:type="spellEnd"/>
+      <w:r>
+        <w:t xml:space="preserve"> of the forehead. </w:t>
       </w:r>
     </w:p>
     <w:p>
@@ -1055,7 +1562,16 @@
         </w:numPr>
       </w:pPr>
       <w:r>
-        <w:t>Put hand underneath the Muse athena and pull up hair above the ears on both sides</w:t>
+        <w:lastRenderedPageBreak/>
+        <w:t xml:space="preserve">Put hand underneath the Muse </w:t>
+      </w:r>
+      <w:proofErr w:type="spellStart"/>
+      <w:r>
+        <w:t>athena</w:t>
+      </w:r>
+      <w:proofErr w:type="spellEnd"/>
+      <w:r>
+        <w:t xml:space="preserve"> and pull up hair above the ears on both sides</w:t>
       </w:r>
     </w:p>
     <w:p>
@@ -1111,7 +1627,15 @@
         </w:numPr>
       </w:pPr>
       <w:r>
-        <w:t xml:space="preserve">install the OpenMuse package (dev branch), uninstalling </w:t>
+        <w:t xml:space="preserve">install the </w:t>
+      </w:r>
+      <w:proofErr w:type="spellStart"/>
+      <w:r>
+        <w:t>OpenMuse</w:t>
+      </w:r>
+      <w:proofErr w:type="spellEnd"/>
+      <w:r>
+        <w:t xml:space="preserve"> package (dev branch), uninstalling </w:t>
       </w:r>
       <w:r>
         <w:t>the</w:t>
@@ -1123,7 +1647,15 @@
         <w:t xml:space="preserve"> first if there’s been an update </w:t>
       </w:r>
       <w:r>
-        <w:t>(pip uninstall OpenMuse): (pip install https://github.com/DominiqueMakowski/OpenMuse/zipball/dev)</w:t>
+        <w:t xml:space="preserve">(pip uninstall </w:t>
+      </w:r>
+      <w:proofErr w:type="spellStart"/>
+      <w:r>
+        <w:t>OpenMuse</w:t>
+      </w:r>
+      <w:proofErr w:type="spellEnd"/>
+      <w:r>
+        <w:t>): (pip install https://github.com/DominiqueMakowski/OpenMuse/zipball/dev)</w:t>
       </w:r>
     </w:p>
     <w:p>
@@ -1134,7 +1666,15 @@
         </w:numPr>
       </w:pPr>
       <w:r>
-        <w:t>New terminal: (OpenMuse find)</w:t>
+        <w:t>New terminal: (</w:t>
+      </w:r>
+      <w:proofErr w:type="spellStart"/>
+      <w:r>
+        <w:t>OpenMuse</w:t>
+      </w:r>
+      <w:proofErr w:type="spellEnd"/>
+      <w:r>
+        <w:t xml:space="preserve"> find)</w:t>
       </w:r>
     </w:p>
     <w:p>
@@ -1145,62 +1685,31 @@
         </w:numPr>
       </w:pPr>
       <w:r>
-        <w:t>New terminal: (OpenMuse stream --address 00:55:DA:B9:FA:20 --</w:t>
-      </w:r>
-      <w:r>
-        <w:rPr>
-          <w:highlight w:val="yellow"/>
-        </w:rPr>
-        <w:t>preset p21</w:t>
-      </w:r>
-      <w:r>
-        <w:t xml:space="preserve"> --record "</w:t>
-      </w:r>
-      <w:r>
-        <w:t xml:space="preserve"> participantid</w:t>
-      </w:r>
-      <w:r>
-        <w:t>_a.txt</w:t>
-      </w:r>
-      <w:r>
-        <w:t>” ….</w:t>
-      </w:r>
-      <w:r>
-        <w:t>participantid_b</w:t>
-      </w:r>
-      <w:r>
-        <w:rPr>
-          <w:highlight w:val="yellow"/>
-        </w:rPr>
-        <w:t>)</w:t>
-      </w:r>
-      <w:r>
-        <w:rPr>
-          <w:highlight w:val="yellow"/>
-        </w:rPr>
-        <w:t xml:space="preserve"> We’re not recording txt files with the muse anymore?</w:t>
-      </w:r>
-    </w:p>
-    <w:p>
-      <w:pPr>
-        <w:numPr>
-          <w:ilvl w:val="0"/>
-          <w:numId w:val="7"/>
-        </w:numPr>
-      </w:pPr>
-      <w:r>
-        <w:t>New terminal: (OpenMuse view)</w:t>
-      </w:r>
-    </w:p>
-    <w:p>
-      <w:pPr>
-        <w:numPr>
-          <w:ilvl w:val="0"/>
-          <w:numId w:val="7"/>
-        </w:numPr>
-      </w:pPr>
-      <w:r>
-        <w:t>Troubleshooting tips:</w:t>
+        <w:t>New terminal: (</w:t>
+      </w:r>
+      <w:proofErr w:type="spellStart"/>
+      <w:r>
+        <w:t>OpenMuse</w:t>
+      </w:r>
+      <w:proofErr w:type="spellEnd"/>
+      <w:r>
+        <w:t xml:space="preserve"> stream --address </w:t>
+      </w:r>
+      <w:proofErr w:type="gramStart"/>
+      <w:r>
+        <w:t>00:55:DA</w:t>
+      </w:r>
+      <w:proofErr w:type="gramEnd"/>
+      <w:r>
+        <w:t>:B</w:t>
+      </w:r>
+      <w:proofErr w:type="gramStart"/>
+      <w:r>
+        <w:t>9:FA</w:t>
+      </w:r>
+      <w:proofErr w:type="gramEnd"/>
+      <w:r>
+        <w:t xml:space="preserve">:20 </w:t>
       </w:r>
     </w:p>
     <w:p>
@@ -1211,7 +1720,55 @@
         </w:numPr>
       </w:pPr>
       <w:r>
-        <w:t>Ensure Bluetooth connections are disabled on all task-irrelevant devices (e.g., nearby phones, headphones, laptops)</w:t>
+        <w:t>Can add ‘–</w:t>
+      </w:r>
+      <w:r>
+        <w:t>-</w:t>
+      </w:r>
+      <w:r>
+        <w:rPr>
+          <w:highlight w:val="yellow"/>
+        </w:rPr>
+        <w:t>preset p21</w:t>
+      </w:r>
+      <w:r>
+        <w:t>’</w:t>
+      </w:r>
+      <w:r>
+        <w:t xml:space="preserve"> </w:t>
+      </w:r>
+      <w:r>
+        <w:t>to test position, then re-steam without any present when ready for the experiment</w:t>
+      </w:r>
+    </w:p>
+    <w:p>
+      <w:pPr>
+        <w:numPr>
+          <w:ilvl w:val="0"/>
+          <w:numId w:val="7"/>
+        </w:numPr>
+      </w:pPr>
+      <w:r>
+        <w:t>New terminal: (</w:t>
+      </w:r>
+      <w:proofErr w:type="spellStart"/>
+      <w:r>
+        <w:t>OpenMuse</w:t>
+      </w:r>
+      <w:proofErr w:type="spellEnd"/>
+      <w:r>
+        <w:t xml:space="preserve"> view)</w:t>
+      </w:r>
+    </w:p>
+    <w:p>
+      <w:pPr>
+        <w:numPr>
+          <w:ilvl w:val="0"/>
+          <w:numId w:val="7"/>
+        </w:numPr>
+      </w:pPr>
+      <w:r>
+        <w:t>Troubleshooting tips:</w:t>
       </w:r>
     </w:p>
     <w:p>
@@ -1222,7 +1779,7 @@
         </w:numPr>
       </w:pPr>
       <w:r>
-        <w:t xml:space="preserve">Make sure no hair is interfering </w:t>
+        <w:t>Ensure Bluetooth connections are disabled on all task-irrelevant devices (e.g., nearby phones, headphones, laptops)</w:t>
       </w:r>
     </w:p>
     <w:p>
@@ -1233,7 +1790,7 @@
         </w:numPr>
       </w:pPr>
       <w:r>
-        <w:t>Make sure electrodes are touching the skin</w:t>
+        <w:t xml:space="preserve">Make sure no hair is interfering </w:t>
       </w:r>
     </w:p>
     <w:p>
@@ -1244,6 +1801,17 @@
         </w:numPr>
       </w:pPr>
       <w:r>
+        <w:t>Make sure electrodes are touching the skin</w:t>
+      </w:r>
+    </w:p>
+    <w:p>
+      <w:pPr>
+        <w:numPr>
+          <w:ilvl w:val="1"/>
+          <w:numId w:val="7"/>
+        </w:numPr>
+      </w:pPr>
+      <w:r>
         <w:t>Slightly dampen the skin under the electrodes</w:t>
       </w:r>
       <w:r>
@@ -1267,7 +1835,23 @@
           <w:b/>
           <w:bCs/>
         </w:rPr>
-        <w:t>Check jsPsychMarkers integration</w:t>
+        <w:t xml:space="preserve">Check </w:t>
+      </w:r>
+      <w:proofErr w:type="spellStart"/>
+      <w:r>
+        <w:rPr>
+          <w:b/>
+          <w:bCs/>
+        </w:rPr>
+        <w:t>jsPsychMarkers</w:t>
+      </w:r>
+      <w:proofErr w:type="spellEnd"/>
+      <w:r>
+        <w:rPr>
+          <w:b/>
+          <w:bCs/>
+        </w:rPr>
+        <w:t xml:space="preserve"> integration</w:t>
       </w:r>
       <w:r>
         <w:rPr>
@@ -1297,7 +1881,23 @@
             <w:b/>
             <w:bCs/>
           </w:rPr>
-          <w:t>here</w:t>
+          <w:t>he</w:t>
+        </w:r>
+        <w:r>
+          <w:rPr>
+            <w:rStyle w:val="Hyperlink"/>
+            <w:b/>
+            <w:bCs/>
+          </w:rPr>
+          <w:t>r</w:t>
+        </w:r>
+        <w:r>
+          <w:rPr>
+            <w:rStyle w:val="Hyperlink"/>
+            <w:b/>
+            <w:bCs/>
+          </w:rPr>
+          <w:t>e</w:t>
         </w:r>
       </w:hyperlink>
       <w:r>
@@ -1312,7 +1912,23 @@
           <w:b/>
           <w:bCs/>
         </w:rPr>
-        <w:t xml:space="preserve"> for muse-athena-test</w:t>
+        <w:t xml:space="preserve"> for muse-</w:t>
+      </w:r>
+      <w:proofErr w:type="spellStart"/>
+      <w:r>
+        <w:rPr>
+          <w:b/>
+          <w:bCs/>
+        </w:rPr>
+        <w:t>athena</w:t>
+      </w:r>
+      <w:proofErr w:type="spellEnd"/>
+      <w:r>
+        <w:rPr>
+          <w:b/>
+          <w:bCs/>
+        </w:rPr>
+        <w:t>-test</w:t>
       </w:r>
       <w:r>
         <w:rPr>
@@ -1320,260 +1936,6 @@
           <w:bCs/>
         </w:rPr>
         <w:t>)</w:t>
-      </w:r>
-    </w:p>
-    <w:p>
-      <w:pPr>
-        <w:pStyle w:val="ListParagraph"/>
-        <w:numPr>
-          <w:ilvl w:val="0"/>
-          <w:numId w:val="7"/>
-        </w:numPr>
-      </w:pPr>
-      <w:r>
-        <w:t xml:space="preserve">Ensure that </w:t>
-      </w:r>
-      <w:r>
-        <w:t>BOTH</w:t>
-      </w:r>
-      <w:r>
-        <w:t xml:space="preserve"> the recording and experiment machines are connected to the </w:t>
-      </w:r>
-      <w:r>
-        <w:t>SAME</w:t>
-      </w:r>
-      <w:r>
-        <w:t xml:space="preserve"> network connection (University ethernet)</w:t>
-      </w:r>
-    </w:p>
-    <w:p>
-      <w:pPr>
-        <w:pStyle w:val="ListParagraph"/>
-        <w:numPr>
-          <w:ilvl w:val="0"/>
-          <w:numId w:val="7"/>
-        </w:numPr>
-      </w:pPr>
-      <w:r>
-        <w:t>Before running each .html file</w:t>
-      </w:r>
-      <w:r>
-        <w:t xml:space="preserve"> (resting</w:t>
-      </w:r>
-      <w:r>
-        <w:t xml:space="preserve"> </w:t>
-      </w:r>
-      <w:r>
-        <w:t>state</w:t>
-      </w:r>
-      <w:r>
-        <w:t>/</w:t>
-      </w:r>
-      <w:r>
-        <w:t>interoception</w:t>
-      </w:r>
-      <w:r>
-        <w:t>/</w:t>
-      </w:r>
-      <w:r>
-        <w:t>fiction)</w:t>
-      </w:r>
-      <w:r>
-        <w:t xml:space="preserve">, check that the IPv4 address for the LSL bridge is correct in EACH </w:t>
-      </w:r>
-      <w:r>
-        <w:rPr>
-          <w:b/>
-          <w:bCs/>
-        </w:rPr>
-        <w:t>.html</w:t>
-      </w:r>
-      <w:r>
-        <w:t xml:space="preserve"> and relevant </w:t>
-      </w:r>
-      <w:r>
-        <w:rPr>
-          <w:b/>
-          <w:bCs/>
-        </w:rPr>
-        <w:t>.js</w:t>
-      </w:r>
-      <w:r>
-        <w:t xml:space="preserve"> </w:t>
-      </w:r>
-      <w:r>
-        <w:lastRenderedPageBreak/>
-        <w:t xml:space="preserve">file. The IPv4 will need changing 3x in each </w:t>
-      </w:r>
-      <w:r>
-        <w:t>such</w:t>
-      </w:r>
-      <w:r>
-        <w:t xml:space="preserve"> file, located at the top of the script. This </w:t>
-      </w:r>
-      <w:r>
-        <w:t>may</w:t>
-      </w:r>
-      <w:r>
-        <w:t xml:space="preserve"> need changing </w:t>
-      </w:r>
-      <w:r>
-        <w:t xml:space="preserve">as often as </w:t>
-      </w:r>
-      <w:r>
-        <w:t xml:space="preserve">every day. You can find the IPv4 address </w:t>
-      </w:r>
-      <w:r>
-        <w:t xml:space="preserve">for the network </w:t>
-      </w:r>
-      <w:r>
-        <w:t xml:space="preserve">by running the </w:t>
-      </w:r>
-      <w:r>
-        <w:rPr>
-          <w:highlight w:val="yellow"/>
-        </w:rPr>
-        <w:t>ipconfig</w:t>
-      </w:r>
-      <w:r>
-        <w:t xml:space="preserve"> command in the VScode terminal on the recording machine</w:t>
-      </w:r>
-    </w:p>
-    <w:p>
-      <w:pPr>
-        <w:pStyle w:val="ListParagraph"/>
-        <w:numPr>
-          <w:ilvl w:val="1"/>
-          <w:numId w:val="7"/>
-        </w:numPr>
-      </w:pPr>
-      <w:r>
-        <w:t xml:space="preserve">The relevant .html files that include the LSL bridge script are: </w:t>
-      </w:r>
-      <w:r>
-        <w:rPr>
-          <w:b/>
-          <w:bCs/>
-        </w:rPr>
-        <w:t>R</w:t>
-      </w:r>
-      <w:r>
-        <w:rPr>
-          <w:b/>
-          <w:bCs/>
-        </w:rPr>
-        <w:t>esting</w:t>
-      </w:r>
-      <w:r>
-        <w:rPr>
-          <w:b/>
-          <w:bCs/>
-        </w:rPr>
-        <w:t>S</w:t>
-      </w:r>
-      <w:r>
-        <w:rPr>
-          <w:b/>
-          <w:bCs/>
-        </w:rPr>
-        <w:t>tate.html</w:t>
-      </w:r>
-      <w:r>
-        <w:t xml:space="preserve">, </w:t>
-      </w:r>
-      <w:r>
-        <w:rPr>
-          <w:b/>
-          <w:bCs/>
-        </w:rPr>
-        <w:t>I</w:t>
-      </w:r>
-      <w:r>
-        <w:rPr>
-          <w:b/>
-          <w:bCs/>
-        </w:rPr>
-        <w:t>nteroception.html</w:t>
-      </w:r>
-      <w:r>
-        <w:t xml:space="preserve">, and </w:t>
-      </w:r>
-      <w:r>
-        <w:rPr>
-          <w:b/>
-          <w:bCs/>
-        </w:rPr>
-        <w:t>fiction.html</w:t>
-      </w:r>
-    </w:p>
-    <w:p>
-      <w:pPr>
-        <w:pStyle w:val="ListParagraph"/>
-        <w:numPr>
-          <w:ilvl w:val="1"/>
-          <w:numId w:val="7"/>
-        </w:numPr>
-      </w:pPr>
-      <w:r>
-        <w:t xml:space="preserve">The relevant .js files that include the LSL bridge script are: </w:t>
-      </w:r>
-      <w:r>
-        <w:rPr>
-          <w:b/>
-          <w:bCs/>
-        </w:rPr>
-        <w:t>R</w:t>
-      </w:r>
-      <w:r>
-        <w:rPr>
-          <w:b/>
-          <w:bCs/>
-        </w:rPr>
-        <w:t>esting</w:t>
-      </w:r>
-      <w:r>
-        <w:rPr>
-          <w:b/>
-          <w:bCs/>
-        </w:rPr>
-        <w:t>S</w:t>
-      </w:r>
-      <w:r>
-        <w:rPr>
-          <w:b/>
-          <w:bCs/>
-        </w:rPr>
-        <w:t>tate.js</w:t>
-      </w:r>
-      <w:r>
-        <w:t xml:space="preserve">, </w:t>
-      </w:r>
-      <w:r>
-        <w:rPr>
-          <w:b/>
-          <w:bCs/>
-        </w:rPr>
-        <w:t>TAP.js</w:t>
-      </w:r>
-      <w:r>
-        <w:t xml:space="preserve">, </w:t>
-      </w:r>
-      <w:r>
-        <w:rPr>
-          <w:b/>
-          <w:bCs/>
-        </w:rPr>
-        <w:t>HCT.js</w:t>
-      </w:r>
-      <w:r>
-        <w:t xml:space="preserve">, and </w:t>
-      </w:r>
-      <w:r>
-        <w:rPr>
-          <w:b/>
-          <w:bCs/>
-        </w:rPr>
-        <w:t>fiction.js</w:t>
       </w:r>
     </w:p>
     <w:p>
@@ -1601,14 +1963,56 @@
         <w:t xml:space="preserve"> machine, </w:t>
       </w:r>
       <w:r>
-        <w:t xml:space="preserve">run the lsl_bridge.py script (found in the FictionEroPhysio folder) on VScode. This will open up a :5000 port to stream jsPsychMarkers on LabRecorder. You will generally have to run this script TWICE for the :5000 port to </w:t>
-      </w:r>
+        <w:t xml:space="preserve">run the lsl_bridge.py script (found in the </w:t>
+      </w:r>
+      <w:proofErr w:type="spellStart"/>
+      <w:r>
+        <w:t>FictionEroPhysio</w:t>
+      </w:r>
+      <w:proofErr w:type="spellEnd"/>
+      <w:r>
+        <w:t xml:space="preserve"> folder) on </w:t>
+      </w:r>
+      <w:proofErr w:type="spellStart"/>
+      <w:r>
+        <w:t>VScode</w:t>
+      </w:r>
+      <w:proofErr w:type="spellEnd"/>
+      <w:r>
+        <w:t xml:space="preserve">. This will </w:t>
+      </w:r>
+      <w:proofErr w:type="gramStart"/>
+      <w:r>
+        <w:t>open up</w:t>
+      </w:r>
+      <w:proofErr w:type="gramEnd"/>
+      <w:r>
+        <w:t xml:space="preserve"> a :5000 port to stream </w:t>
+      </w:r>
+      <w:proofErr w:type="spellStart"/>
+      <w:r>
+        <w:t>jsPsychMarkers</w:t>
+      </w:r>
+      <w:proofErr w:type="spellEnd"/>
+      <w:r>
+        <w:t xml:space="preserve"> on </w:t>
+      </w:r>
+      <w:proofErr w:type="spellStart"/>
+      <w:r>
+        <w:t>LabRecorder</w:t>
+      </w:r>
+      <w:proofErr w:type="spellEnd"/>
+      <w:r>
+        <w:t xml:space="preserve">. You will generally have to run this script TWICE for the :5000 port to </w:t>
+      </w:r>
+      <w:proofErr w:type="gramStart"/>
       <w:r>
         <w:t xml:space="preserve">actually </w:t>
       </w:r>
       <w:r>
         <w:t>open</w:t>
       </w:r>
+      <w:proofErr w:type="gramEnd"/>
     </w:p>
     <w:p>
       <w:pPr>
@@ -1635,13 +2039,37 @@
         <w:t xml:space="preserve">machine </w:t>
       </w:r>
       <w:r>
-        <w:t xml:space="preserve">create a new VScode terminal and run the command: </w:t>
+        <w:t xml:space="preserve">create a new </w:t>
+      </w:r>
+      <w:proofErr w:type="spellStart"/>
+      <w:r>
+        <w:t>VScode</w:t>
+      </w:r>
+      <w:proofErr w:type="spellEnd"/>
+      <w:r>
+        <w:t xml:space="preserve"> terminal and run the command: </w:t>
       </w:r>
       <w:r>
         <w:rPr>
           <w:highlight w:val="yellow"/>
         </w:rPr>
-        <w:t>python -m http.server 8000</w:t>
+        <w:t xml:space="preserve">python -m </w:t>
+      </w:r>
+      <w:proofErr w:type="spellStart"/>
+      <w:proofErr w:type="gramStart"/>
+      <w:r>
+        <w:rPr>
+          <w:highlight w:val="yellow"/>
+        </w:rPr>
+        <w:t>http.server</w:t>
+      </w:r>
+      <w:proofErr w:type="spellEnd"/>
+      <w:proofErr w:type="gramEnd"/>
+      <w:r>
+        <w:rPr>
+          <w:highlight w:val="yellow"/>
+        </w:rPr>
+        <w:t xml:space="preserve"> 8000</w:t>
       </w:r>
       <w:r>
         <w:t xml:space="preserve">. This will create a </w:t>
@@ -1709,15 +2137,25 @@
         </w:rPr>
         <w:t xml:space="preserve">- Interoception: </w:t>
       </w:r>
-      <w:hyperlink r:id="rId15" w:history="1">
-        <w:r>
-          <w:rPr>
-            <w:rStyle w:val="Hyperlink"/>
-            <w:lang w:val="fr-FR"/>
-          </w:rPr>
-          <w:t>http://localhost:8000/experiment/interoception.html</w:t>
-        </w:r>
-      </w:hyperlink>
+      <w:r>
+        <w:fldChar w:fldCharType="begin"/>
+      </w:r>
+      <w:r>
+        <w:instrText>HYPERLINK "http://localhost:8000/experiment/interoception.html"</w:instrText>
+      </w:r>
+      <w:r>
+        <w:fldChar w:fldCharType="separate"/>
+      </w:r>
+      <w:r>
+        <w:rPr>
+          <w:rStyle w:val="Hyperlink"/>
+          <w:lang w:val="fr-FR"/>
+        </w:rPr>
+        <w:t>http://localhost:8000/experiment/interoception.html</w:t>
+      </w:r>
+      <w:r>
+        <w:fldChar w:fldCharType="end"/>
+      </w:r>
     </w:p>
     <w:p>
       <w:pPr>
@@ -1733,15 +2171,25 @@
         </w:rPr>
         <w:t xml:space="preserve">- Fiction: </w:t>
       </w:r>
-      <w:hyperlink r:id="rId16" w:history="1">
-        <w:r>
-          <w:rPr>
-            <w:rStyle w:val="Hyperlink"/>
-            <w:lang w:val="fr-FR"/>
-          </w:rPr>
-          <w:t>http://localhost:8000/experiment/fiction.html</w:t>
-        </w:r>
-      </w:hyperlink>
+      <w:r>
+        <w:fldChar w:fldCharType="begin"/>
+      </w:r>
+      <w:r>
+        <w:instrText>HYPERLINK "http://localhost:8000/experiment/fiction.html"</w:instrText>
+      </w:r>
+      <w:r>
+        <w:fldChar w:fldCharType="separate"/>
+      </w:r>
+      <w:r>
+        <w:rPr>
+          <w:rStyle w:val="Hyperlink"/>
+          <w:lang w:val="fr-FR"/>
+        </w:rPr>
+        <w:t>http://localhost:8000/experiment/fiction.html</w:t>
+      </w:r>
+      <w:r>
+        <w:fldChar w:fldCharType="end"/>
+      </w:r>
     </w:p>
     <w:p>
       <w:pPr>
@@ -1756,7 +2204,15 @@
         <w:ind w:firstLine="720"/>
       </w:pPr>
       <w:r>
-        <w:t xml:space="preserve">Expected jsPsychMarkers </w:t>
+        <w:t xml:space="preserve">Expected </w:t>
+      </w:r>
+      <w:proofErr w:type="spellStart"/>
+      <w:r>
+        <w:t>jsPsychMarkers</w:t>
+      </w:r>
+      <w:proofErr w:type="spellEnd"/>
+      <w:r>
+        <w:t xml:space="preserve"> </w:t>
       </w:r>
       <w:r>
         <w:t>terminal output:</w:t>
@@ -1779,8 +2235,13 @@
       <w:r>
         <w:t xml:space="preserve"> see a </w:t>
       </w:r>
-      <w:r>
-        <w:t>VScode terminal output indicated that the LSL bridge has been synced:</w:t>
+      <w:proofErr w:type="spellStart"/>
+      <w:r>
+        <w:t>VScode</w:t>
+      </w:r>
+      <w:proofErr w:type="spellEnd"/>
+      <w:r>
+        <w:t xml:space="preserve"> terminal output indicated that the LSL bridge has been synced:</w:t>
       </w:r>
     </w:p>
     <w:p/>
@@ -1800,7 +2261,15 @@
         <w:t>Marker 1</w:t>
       </w:r>
       <w:r>
-        <w:t xml:space="preserve"> will be sent to VScode “python” terminal when the black photosensor marker </w:t>
+        <w:t xml:space="preserve"> will be sent to </w:t>
+      </w:r>
+      <w:proofErr w:type="spellStart"/>
+      <w:r>
+        <w:t>VScode</w:t>
+      </w:r>
+      <w:proofErr w:type="spellEnd"/>
+      <w:r>
+        <w:t xml:space="preserve"> “python” terminal when the black photosensor marker </w:t>
       </w:r>
       <w:r>
         <w:rPr>
@@ -1835,7 +2304,15 @@
         <w:t>Marker 0</w:t>
       </w:r>
       <w:r>
-        <w:t xml:space="preserve"> will be sent to VScode “python” terminal when the black photosensor marker </w:t>
+        <w:t xml:space="preserve"> will be sent to </w:t>
+      </w:r>
+      <w:proofErr w:type="spellStart"/>
+      <w:r>
+        <w:t>VScode</w:t>
+      </w:r>
+      <w:proofErr w:type="spellEnd"/>
+      <w:r>
+        <w:t xml:space="preserve"> “python” terminal when the black photosensor marker </w:t>
       </w:r>
       <w:r>
         <w:rPr>
@@ -1858,8 +2335,21 @@
       <w:pPr>
         <w:ind w:left="720"/>
       </w:pPr>
-      <w:r>
-        <w:t>jsPsychMarkers has been integrated across all relevant phases of the FictionEroPhysio paradigm: resting state task, TAP task</w:t>
+      <w:proofErr w:type="spellStart"/>
+      <w:r>
+        <w:t>jsPsychMarkers</w:t>
+      </w:r>
+      <w:proofErr w:type="spellEnd"/>
+      <w:r>
+        <w:t xml:space="preserve"> has been integrated across all relevant phases of the </w:t>
+      </w:r>
+      <w:proofErr w:type="spellStart"/>
+      <w:r>
+        <w:t>FictionEroPhysio</w:t>
+      </w:r>
+      <w:proofErr w:type="spellEnd"/>
+      <w:r>
+        <w:t xml:space="preserve"> paradigm: resting state task, TAP task</w:t>
       </w:r>
       <w:r>
         <w:t>s</w:t>
@@ -1871,134 +2361,37 @@
         <w:t>s</w:t>
       </w:r>
       <w:r>
-        <w:t xml:space="preserve"> (interoception), both phases of fiction task</w:t>
-      </w:r>
-      <w:r>
-        <w:t>. Simply put, every black photosensor marker has been synchronised with the jsPsychMarkers bridge</w:t>
-      </w:r>
-    </w:p>
-    <w:p/>
-    <w:p>
-      <w:pPr>
-        <w:ind w:firstLine="720"/>
-      </w:pPr>
-      <w:r>
-        <w:t>Troubleshooting</w:t>
-      </w:r>
-      <w:r>
-        <w:t xml:space="preserve"> for jsPsychMarkers</w:t>
-      </w:r>
-      <w:r>
-        <w:t>:</w:t>
-      </w:r>
-    </w:p>
-    <w:p>
-      <w:pPr>
-        <w:pStyle w:val="ListParagraph"/>
-        <w:numPr>
-          <w:ilvl w:val="0"/>
-          <w:numId w:val="7"/>
-        </w:numPr>
-      </w:pPr>
-      <w:r>
-        <w:t xml:space="preserve">"Error 404" on web browser: </w:t>
-      </w:r>
-      <w:r>
-        <w:t xml:space="preserve">when trying to open the </w:t>
-      </w:r>
-      <w:r>
-        <w:rPr>
-          <w:b/>
-          <w:bCs/>
-        </w:rPr>
-        <w:t>localhost:8000</w:t>
-      </w:r>
-      <w:r>
-        <w:t xml:space="preserve"> port, </w:t>
-      </w:r>
-      <w:r>
-        <w:t xml:space="preserve">ensure that the </w:t>
-      </w:r>
-      <w:r>
-        <w:t xml:space="preserve">VScode terminal </w:t>
-      </w:r>
-      <w:r>
-        <w:t xml:space="preserve">working directory leads to the correct path. If it does NOT, use the </w:t>
-      </w:r>
-      <w:r>
-        <w:rPr>
-          <w:highlight w:val="yellow"/>
-        </w:rPr>
-        <w:t>cd</w:t>
-      </w:r>
-      <w:r>
         <w:t xml:space="preserve"> </w:t>
       </w:r>
       <w:r>
-        <w:t xml:space="preserve">VScode terminal </w:t>
-      </w:r>
-      <w:r>
-        <w:t>command to rectify</w:t>
-      </w:r>
-    </w:p>
-    <w:p>
-      <w:pPr>
-        <w:pStyle w:val="ListParagraph"/>
-        <w:numPr>
-          <w:ilvl w:val="1"/>
-          <w:numId w:val="7"/>
-        </w:numPr>
-        <w:rPr>
-          <w:highlight w:val="yellow"/>
-        </w:rPr>
-      </w:pPr>
-      <w:r>
-        <w:rPr>
-          <w:highlight w:val="yellow"/>
-        </w:rPr>
-        <w:t>To test: the correct path may point towards the repo’s folder (FictionEroPhysio), as this was the case for BlackWhite muse-athena-tests.</w:t>
-      </w:r>
-    </w:p>
-    <w:p>
-      <w:pPr>
-        <w:pStyle w:val="ListParagraph"/>
-        <w:numPr>
-          <w:ilvl w:val="0"/>
-          <w:numId w:val="7"/>
-        </w:numPr>
-      </w:pPr>
-      <w:r>
-        <w:t>Markers not sending to VScode “python” terminal: check whether the correct IPv4 address has been added to the .js file(s) used by the .html file</w:t>
-      </w:r>
-    </w:p>
-    <w:p>
-      <w:pPr>
-        <w:rPr>
-          <w:b/>
-          <w:bCs/>
-        </w:rPr>
-      </w:pPr>
-    </w:p>
-    <w:p>
-      <w:pPr>
-        <w:rPr>
-          <w:b/>
-          <w:bCs/>
-        </w:rPr>
-      </w:pPr>
+        <w:lastRenderedPageBreak/>
+        <w:t>(interoception), both phases of fiction task</w:t>
+      </w:r>
+      <w:r>
+        <w:t xml:space="preserve">. Simply put, every black photosensor marker has been synchronised with the </w:t>
+      </w:r>
+      <w:proofErr w:type="spellStart"/>
+      <w:r>
+        <w:t>jsPsychMarkers</w:t>
+      </w:r>
+      <w:proofErr w:type="spellEnd"/>
+      <w:r>
+        <w:t xml:space="preserve"> bridge</w:t>
+      </w:r>
+    </w:p>
+    <w:p>
       <w:r>
         <w:rPr>
           <w:noProof/>
         </w:rPr>
-        <w:lastRenderedPageBreak/>
         <w:drawing>
-          <wp:anchor distT="0" distB="0" distL="114300" distR="114300" simplePos="0" relativeHeight="251661312" behindDoc="1" locked="0" layoutInCell="1" allowOverlap="1" wp14:anchorId="5374348F" wp14:editId="141E516E">
+          <wp:anchor distT="0" distB="0" distL="114300" distR="114300" simplePos="0" relativeHeight="251661312" behindDoc="1" locked="0" layoutInCell="1" allowOverlap="1" wp14:anchorId="5374348F" wp14:editId="7B611002">
             <wp:simplePos x="0" y="0"/>
             <wp:positionH relativeFrom="margin">
-              <wp:align>center</wp:align>
+              <wp:posOffset>780415</wp:posOffset>
             </wp:positionH>
             <wp:positionV relativeFrom="page">
-              <wp:posOffset>1104265</wp:posOffset>
+              <wp:posOffset>1371551</wp:posOffset>
             </wp:positionV>
             <wp:extent cx="4171950" cy="837565"/>
             <wp:effectExtent l="0" t="0" r="0" b="635"/>
@@ -2023,7 +2416,7 @@
                     <pic:cNvPicPr/>
                   </pic:nvPicPr>
                   <pic:blipFill>
-                    <a:blip r:embed="rId17">
+                    <a:blip r:embed="rId15">
                       <a:extLst>
                         <a:ext uri="{28A0092B-C50C-407E-A947-70E740481C1C}">
                           <a14:useLocalDpi xmlns:a14="http://schemas.microsoft.com/office/drawing/2010/main" val="0"/>
@@ -2056,37 +2449,157 @@
         </w:drawing>
       </w:r>
     </w:p>
-    <w:p>
-      <w:pPr>
-        <w:rPr>
-          <w:b/>
-          <w:bCs/>
-        </w:rPr>
-      </w:pPr>
-    </w:p>
-    <w:p>
-      <w:pPr>
-        <w:rPr>
-          <w:b/>
-          <w:bCs/>
-        </w:rPr>
-      </w:pPr>
-    </w:p>
-    <w:p>
-      <w:pPr>
-        <w:rPr>
-          <w:b/>
-          <w:bCs/>
-        </w:rPr>
-      </w:pPr>
-    </w:p>
-    <w:p>
-      <w:pPr>
-        <w:rPr>
-          <w:b/>
-          <w:bCs/>
-        </w:rPr>
-      </w:pPr>
+    <w:p/>
+    <w:p/>
+    <w:p/>
+    <w:p>
+      <w:pPr>
+        <w:ind w:firstLine="720"/>
+      </w:pPr>
+      <w:r>
+        <w:t>Troubleshooting</w:t>
+      </w:r>
+      <w:r>
+        <w:t xml:space="preserve"> for </w:t>
+      </w:r>
+      <w:proofErr w:type="spellStart"/>
+      <w:r>
+        <w:t>jsPsychMarkers</w:t>
+      </w:r>
+      <w:proofErr w:type="spellEnd"/>
+      <w:r>
+        <w:t>:</w:t>
+      </w:r>
+    </w:p>
+    <w:p>
+      <w:pPr>
+        <w:pStyle w:val="ListParagraph"/>
+        <w:numPr>
+          <w:ilvl w:val="0"/>
+          <w:numId w:val="7"/>
+        </w:numPr>
+        <w:rPr>
+          <w:highlight w:val="yellow"/>
+        </w:rPr>
+      </w:pPr>
+      <w:r>
+        <w:t xml:space="preserve">"Error 404" on web browser: </w:t>
+      </w:r>
+      <w:r>
+        <w:t xml:space="preserve">when trying to open the </w:t>
+      </w:r>
+      <w:r>
+        <w:rPr>
+          <w:b/>
+          <w:bCs/>
+        </w:rPr>
+        <w:t>localhost:8000</w:t>
+      </w:r>
+      <w:r>
+        <w:t xml:space="preserve"> port, </w:t>
+      </w:r>
+      <w:r>
+        <w:t xml:space="preserve">ensure that the </w:t>
+      </w:r>
+      <w:proofErr w:type="spellStart"/>
+      <w:r>
+        <w:t>VScode</w:t>
+      </w:r>
+      <w:proofErr w:type="spellEnd"/>
+      <w:r>
+        <w:t xml:space="preserve"> terminal </w:t>
+      </w:r>
+      <w:r>
+        <w:t xml:space="preserve">working directory leads to the correct path. </w:t>
+      </w:r>
+      <w:r>
+        <w:t xml:space="preserve">The easiest way </w:t>
+      </w:r>
+      <w:r>
+        <w:t xml:space="preserve">is to open the </w:t>
+      </w:r>
+      <w:proofErr w:type="spellStart"/>
+      <w:r>
+        <w:t>FictionEroPhysio</w:t>
+      </w:r>
+      <w:proofErr w:type="spellEnd"/>
+      <w:r>
+        <w:t xml:space="preserve"> repo folder in vs code on the experiment machine. </w:t>
+      </w:r>
+      <w:r>
+        <w:t>If</w:t>
+      </w:r>
+      <w:r>
+        <w:t xml:space="preserve"> you still get this error, make the working directory point towards the repo in the relevant html file </w:t>
+      </w:r>
+      <w:r>
+        <w:t xml:space="preserve">using cd (e.g., </w:t>
+      </w:r>
+      <w:r>
+        <w:rPr>
+          <w:highlight w:val="yellow"/>
+        </w:rPr>
+        <w:t>cd "C:\Users\path\index.html")</w:t>
+      </w:r>
+      <w:r>
+        <w:t xml:space="preserve"> and re-run the local host (</w:t>
+      </w:r>
+      <w:r>
+        <w:rPr>
+          <w:highlight w:val="yellow"/>
+        </w:rPr>
+        <w:t xml:space="preserve">python -m </w:t>
+      </w:r>
+      <w:proofErr w:type="spellStart"/>
+      <w:proofErr w:type="gramStart"/>
+      <w:r>
+        <w:rPr>
+          <w:highlight w:val="yellow"/>
+        </w:rPr>
+        <w:t>http.server</w:t>
+      </w:r>
+      <w:proofErr w:type="spellEnd"/>
+      <w:proofErr w:type="gramEnd"/>
+      <w:r>
+        <w:rPr>
+          <w:highlight w:val="yellow"/>
+        </w:rPr>
+        <w:t xml:space="preserve"> 8000</w:t>
+      </w:r>
+      <w:r>
+        <w:t>)</w:t>
+      </w:r>
+      <w:r>
+        <w:t>.</w:t>
+      </w:r>
+    </w:p>
+    <w:p>
+      <w:pPr>
+        <w:pStyle w:val="ListParagraph"/>
+        <w:numPr>
+          <w:ilvl w:val="0"/>
+          <w:numId w:val="7"/>
+        </w:numPr>
+      </w:pPr>
+      <w:r>
+        <w:t xml:space="preserve">Markers not sending to </w:t>
+      </w:r>
+      <w:proofErr w:type="spellStart"/>
+      <w:r>
+        <w:t>VScode</w:t>
+      </w:r>
+      <w:proofErr w:type="spellEnd"/>
+      <w:r>
+        <w:t xml:space="preserve"> “python” terminal: check whether the correct IPv4 address has been added to the .</w:t>
+      </w:r>
+      <w:proofErr w:type="spellStart"/>
+      <w:r>
+        <w:t>js</w:t>
+      </w:r>
+      <w:proofErr w:type="spellEnd"/>
+      <w:r>
+        <w:t xml:space="preserve"> file(s) used by the .html file</w:t>
+      </w:r>
     </w:p>
     <w:p>
       <w:pPr>
@@ -2164,7 +2677,7 @@
                     <pic:cNvPicPr/>
                   </pic:nvPicPr>
                   <pic:blipFill>
-                    <a:blip r:embed="rId18">
+                    <a:blip r:embed="rId16">
                       <a:extLst>
                         <a:ext uri="{28A0092B-C50C-407E-A947-70E740481C1C}">
                           <a14:useLocalDpi xmlns:a14="http://schemas.microsoft.com/office/drawing/2010/main" val="0"/>
@@ -2232,7 +2745,7 @@
                     <pic:cNvPicPr/>
                   </pic:nvPicPr>
                   <pic:blipFill>
-                    <a:blip r:embed="rId19" cstate="print">
+                    <a:blip r:embed="rId17" cstate="print">
                       <a:extLst>
                         <a:ext uri="{28A0092B-C50C-407E-A947-70E740481C1C}">
                           <a14:useLocalDpi xmlns:a14="http://schemas.microsoft.com/office/drawing/2010/main" val="0"/>
@@ -2320,7 +2833,15 @@
         </w:numPr>
       </w:pPr>
       <w:r>
-        <w:t>Massage in the gel in a circular motion starting from the center then moving out, then c</w:t>
+        <w:t xml:space="preserve">Massage in the gel in a circular motion starting from the </w:t>
+      </w:r>
+      <w:proofErr w:type="spellStart"/>
+      <w:r>
+        <w:t>center</w:t>
+      </w:r>
+      <w:proofErr w:type="spellEnd"/>
+      <w:r>
+        <w:t xml:space="preserve"> then moving out, then c</w:t>
       </w:r>
       <w:r>
         <w:t xml:space="preserve">onnect the back of </w:t>
@@ -2341,7 +2862,15 @@
         <w:t>Ensure</w:t>
       </w:r>
       <w:r>
-        <w:t xml:space="preserve"> it’s snug but not </w:t>
+        <w:t xml:space="preserve"> </w:t>
+      </w:r>
+      <w:proofErr w:type="spellStart"/>
+      <w:r>
+        <w:t>it’s</w:t>
+      </w:r>
+      <w:proofErr w:type="spellEnd"/>
+      <w:r>
+        <w:t xml:space="preserve"> snug but not </w:t>
       </w:r>
       <w:r>
         <w:t>so</w:t>
@@ -2353,7 +2882,23 @@
         <w:t>that</w:t>
       </w:r>
       <w:r>
-        <w:t xml:space="preserve"> the participant can’t feel their heart beat through it (try to gage this without directly asking them if they can feel their heart beat). </w:t>
+        <w:t xml:space="preserve"> the participant can’t feel their </w:t>
+      </w:r>
+      <w:proofErr w:type="gramStart"/>
+      <w:r>
+        <w:t>heart beat</w:t>
+      </w:r>
+      <w:proofErr w:type="gramEnd"/>
+      <w:r>
+        <w:t xml:space="preserve"> through it (try to gage this without directly asking them if they can feel their </w:t>
+      </w:r>
+      <w:proofErr w:type="gramStart"/>
+      <w:r>
+        <w:t>heart beat</w:t>
+      </w:r>
+      <w:proofErr w:type="gramEnd"/>
+      <w:r>
+        <w:t xml:space="preserve">). </w:t>
       </w:r>
     </w:p>
     <w:p>
@@ -2364,10 +2909,19 @@
         </w:numPr>
       </w:pPr>
       <w:r>
+        <w:lastRenderedPageBreak/>
         <w:t>Participant can keep their hand still, palm-down during the experiment</w:t>
       </w:r>
       <w:r>
-        <w:t>, but the eda shouldn’t touch the table</w:t>
+        <w:t xml:space="preserve">, but the </w:t>
+      </w:r>
+      <w:proofErr w:type="spellStart"/>
+      <w:r>
+        <w:t>eda</w:t>
+      </w:r>
+      <w:proofErr w:type="spellEnd"/>
+      <w:r>
+        <w:t xml:space="preserve"> shouldn’t touch the table</w:t>
       </w:r>
       <w:r>
         <w:t xml:space="preserve">. </w:t>
@@ -2398,8 +2952,13 @@
         <w:t>o</w:t>
       </w:r>
       <w:r>
-        <w:t>rt A4 of bitalino</w:t>
-      </w:r>
+        <w:t xml:space="preserve">rt A4 of </w:t>
+      </w:r>
+      <w:proofErr w:type="spellStart"/>
+      <w:r>
+        <w:t>bitalino</w:t>
+      </w:r>
+      <w:proofErr w:type="spellEnd"/>
     </w:p>
     <w:p>
       <w:pPr>
@@ -2409,7 +2968,15 @@
         </w:numPr>
       </w:pPr>
       <w:r>
-        <w:t xml:space="preserve">Check it’s working: ask participant to take a sharp sniff: this should increase EDA. Can also clap loudly in their ear to see if this increases EDA. </w:t>
+        <w:t xml:space="preserve">Check it’s </w:t>
+      </w:r>
+      <w:proofErr w:type="gramStart"/>
+      <w:r>
+        <w:t>working:</w:t>
+      </w:r>
+      <w:proofErr w:type="gramEnd"/>
+      <w:r>
+        <w:t xml:space="preserve"> ask participant to take a sharp sniff: this should increase EDA. Can also clap loudly in their ear to see if this increases EDA. </w:t>
       </w:r>
     </w:p>
     <w:p>
@@ -2453,8 +3020,13 @@
         </w:numPr>
       </w:pPr>
       <w:r>
-        <w:t>Reconnect wire from bitalino</w:t>
-      </w:r>
+        <w:t xml:space="preserve">Reconnect wire from </w:t>
+      </w:r>
+      <w:proofErr w:type="spellStart"/>
+      <w:r>
+        <w:t>bitalino</w:t>
+      </w:r>
+      <w:proofErr w:type="spellEnd"/>
     </w:p>
     <w:p>
       <w:pPr>
@@ -2472,7 +3044,6 @@
         <w:ind w:left="1920"/>
       </w:pPr>
       <w:r>
-        <w:lastRenderedPageBreak/>
         <w:t>Tips</w:t>
       </w:r>
     </w:p>
@@ -2501,7 +3072,15 @@
         </w:numPr>
       </w:pPr>
       <w:r>
-        <w:t xml:space="preserve">Baseline can naturally change during the experiment, this is fine just move the arrow up on open signals to keep viewing the wave. </w:t>
+        <w:t xml:space="preserve">Baseline can naturally change during the </w:t>
+      </w:r>
+      <w:proofErr w:type="gramStart"/>
+      <w:r>
+        <w:t>experiment,</w:t>
+      </w:r>
+      <w:proofErr w:type="gramEnd"/>
+      <w:r>
+        <w:t xml:space="preserve"> this is fine just move the arrow up on open signals to keep viewing the wave. </w:t>
       </w:r>
     </w:p>
     <w:p>
@@ -2528,7 +3107,7 @@
       <w:r>
         <w:t xml:space="preserve">Further help: </w:t>
       </w:r>
-      <w:hyperlink r:id="rId20">
+      <w:hyperlink r:id="rId18">
         <w:r>
           <w:rPr>
             <w:color w:val="1155CC"/>
@@ -2628,7 +3207,15 @@
         <w:t xml:space="preserve"> </w:t>
       </w:r>
       <w:r>
-        <w:t xml:space="preserve">Start new LabRecorder recording for each stage, and change name of lab task on lab recorder accordingly </w:t>
+        <w:t xml:space="preserve">Start new </w:t>
+      </w:r>
+      <w:proofErr w:type="spellStart"/>
+      <w:r>
+        <w:t>LabRecorder</w:t>
+      </w:r>
+      <w:proofErr w:type="spellEnd"/>
+      <w:r>
+        <w:t xml:space="preserve"> recording for each stage, and change name of lab task on lab recorder accordingly </w:t>
       </w:r>
       <w:r>
         <w:rPr>
@@ -2745,6 +3332,7 @@
         </w:numPr>
       </w:pPr>
       <w:r>
+        <w:lastRenderedPageBreak/>
         <w:t>Voluntary external (g</w:t>
       </w:r>
       <w:r>
@@ -2863,12 +3451,13 @@
           <w:numId w:val="1"/>
         </w:numPr>
       </w:pPr>
-      <w:r>
-        <w:t xml:space="preserve">Eyetracking: beeps after They’ve read instructions. Ask them to click ‘allow’ on camera then follow the instructions. When your face is in the correct </w:t>
-      </w:r>
-      <w:r>
-        <w:lastRenderedPageBreak/>
-        <w:t>position, the box will go green and you can press ‘continue’. Please try to stay in this position for the experiment.</w:t>
+      <w:proofErr w:type="spellStart"/>
+      <w:r>
+        <w:t>Eyetracking</w:t>
+      </w:r>
+      <w:proofErr w:type="spellEnd"/>
+      <w:r>
+        <w:t>: beeps after They’ve read instructions. Ask them to click ‘allow’ on camera then follow the instructions. When your face is in the correct position, the box will go green and you can press ‘continue’. Please try to stay in this position for the experiment.</w:t>
       </w:r>
     </w:p>
     <w:p>
@@ -2880,7 +3469,15 @@
         </w:numPr>
       </w:pPr>
       <w:r>
-        <w:t>Gaze calibration: For the first part, click on the dots. In the second part, Just look at the dots.</w:t>
+        <w:t xml:space="preserve">Gaze calibration: For the first part, click on the dots. In the second part, </w:t>
+      </w:r>
+      <w:proofErr w:type="gramStart"/>
+      <w:r>
+        <w:t>Just</w:t>
+      </w:r>
+      <w:proofErr w:type="gramEnd"/>
+      <w:r>
+        <w:t xml:space="preserve"> look at the dots.</w:t>
       </w:r>
     </w:p>
     <w:p>
@@ -3045,7 +3642,23 @@
         </w:numPr>
       </w:pPr>
       <w:r>
-        <w:t>fast charger for muse usb c (amazon - black friday)</w:t>
+        <w:t xml:space="preserve">fast charger for muse </w:t>
+      </w:r>
+      <w:proofErr w:type="spellStart"/>
+      <w:r>
+        <w:t>usb</w:t>
+      </w:r>
+      <w:proofErr w:type="spellEnd"/>
+      <w:r>
+        <w:t xml:space="preserve"> c (amazon - black </w:t>
+      </w:r>
+      <w:proofErr w:type="spellStart"/>
+      <w:r>
+        <w:t>friday</w:t>
+      </w:r>
+      <w:proofErr w:type="spellEnd"/>
+      <w:r>
+        <w:t>)</w:t>
       </w:r>
     </w:p>
     <w:p>
@@ -3089,6 +3702,7 @@
         </w:numPr>
       </w:pPr>
       <w:r>
+        <w:lastRenderedPageBreak/>
         <w:t>Roisin – Exp1</w:t>
       </w:r>
     </w:p>
@@ -3117,7 +3731,7 @@
       </w:r>
     </w:p>
     <w:sectPr>
-      <w:footerReference w:type="default" r:id="rId21"/>
+      <w:footerReference w:type="default" r:id="rId19"/>
       <w:pgSz w:w="11909" w:h="16834"/>
       <w:pgMar w:top="1440" w:right="1440" w:bottom="1440" w:left="1440" w:header="720" w:footer="720" w:gutter="0"/>
       <w:pgNumType w:start="1"/>
@@ -5561,7 +6175,6 @@
   <w:style w:type="character" w:default="1" w:styleId="DefaultParagraphFont">
     <w:name w:val="Default Paragraph Font"/>
     <w:uiPriority w:val="1"/>
-    <w:semiHidden/>
     <w:unhideWhenUsed/>
   </w:style>
   <w:style w:type="table" w:default="1" w:styleId="TableNormal">

</xml_diff>